<commit_message>
updated literature & outline
</commit_message>
<xml_diff>
--- a/literature/summaries.docx
+++ b/literature/summaries.docx
@@ -758,6 +758,579 @@
       </w:r>
       <w:bookmarkEnd w:id="8"/>
     </w:p>
+    <w:p>
+      <w:pPr>
+        <w:rPr>
+          <w:lang w:val="es-ES"/>
+        </w:rPr>
+      </w:pPr>
+      <w:r>
+        <w:rPr>
+          <w:lang w:val="es-ES"/>
+        </w:rPr>
+        <w:br w:type="page"/>
+      </w:r>
+    </w:p>
+    <w:p>
+      <w:pPr>
+        <w:rPr>
+          <w:b/>
+          <w:bCs/>
+          <w:lang w:val="es-ES"/>
+        </w:rPr>
+      </w:pPr>
+      <w:r>
+        <w:rPr>
+          <w:b/>
+          <w:bCs/>
+          <w:lang w:val="es-ES"/>
+        </w:rPr>
+        <w:lastRenderedPageBreak/>
+        <w:t>fuentes2019approach</w:t>
+      </w:r>
+    </w:p>
+    <w:p>
+      <w:r>
+        <w:t>Gap in literature regarding LA AVT:</w:t>
+      </w:r>
+    </w:p>
+    <w:p>
+      <w:pPr>
+        <w:ind w:left="720"/>
+      </w:pPr>
+      <w:r>
+        <w:t>“Research on audio-visual translation (AVT) has to date focused almost exclusively on Europe, with hardly any research on Latin-American countries” (1)</w:t>
+      </w:r>
+    </w:p>
+    <w:p>
+      <w:r>
+        <w:t>“Neutral” Spanish:</w:t>
+      </w:r>
+    </w:p>
+    <w:p>
+      <w:pPr>
+        <w:ind w:left="720"/>
+      </w:pPr>
+      <w:r>
+        <w:t>“</w:t>
+      </w:r>
+      <w:proofErr w:type="gramStart"/>
+      <w:r>
+        <w:t>all</w:t>
+      </w:r>
+      <w:proofErr w:type="gramEnd"/>
+      <w:r>
+        <w:t xml:space="preserve"> audio-visual translation for the entire Spanish-speaking market was carried out in several Latin-American countries, and this eventually gave rise to a particular linguistic variation labelled ‘neutral Spanish’, which still characterizes Latin-American Spanish dubbing today” (2)</w:t>
+      </w:r>
+    </w:p>
+    <w:p>
+      <w:pPr>
+        <w:ind w:left="720"/>
+      </w:pPr>
+      <w:r>
+        <w:t>“Hollywood’s excessive standardization of output – in order to increase profitability – often left audiences feeling that films did not represent them and that the characters, plots and stories depicted were a barrier rather than something they could identify with” (5)</w:t>
+      </w:r>
+    </w:p>
+    <w:p>
+      <w:pPr>
+        <w:ind w:left="720"/>
+      </w:pPr>
+      <w:r>
+        <w:t>“</w:t>
+      </w:r>
+      <w:proofErr w:type="gramStart"/>
+      <w:r>
+        <w:t>when</w:t>
+      </w:r>
+      <w:proofErr w:type="gramEnd"/>
+      <w:r>
+        <w:t xml:space="preserve"> Hollywood studios decided to start making Spanish-language versions, they never even considered the fact that different varieties of Spanish, with different accents, different meanings for identical words and different systems of reference for cultural terms, existed in each Spanish-speaking country” (6)</w:t>
+      </w:r>
+    </w:p>
+    <w:p>
+      <w:pPr>
+        <w:ind w:left="720"/>
+      </w:pPr>
+      <w:r>
+        <w:t>“a high-level meeting of consuls from sixteen Latin-American countries, held in San Francisco in 1931, to agree on the use of a unified version of Spanish in Spanish-speaking films. This may well have been the first formal attempt at agreeing and regulating ‘neutral Spanish’ for audio-visual translation purposes. The Mexican consul did not attend the meeting, in protest at the alleged Spanish colonialist connotations of the meeting. None the less, Mexico would later sign up to the agreement” (6).</w:t>
+      </w:r>
+    </w:p>
+    <w:p>
+      <w:pPr>
+        <w:ind w:left="720"/>
+      </w:pPr>
+      <w:r>
+        <w:t xml:space="preserve">It could be deduced from this that the major Hollywood studios prefer to release dubbed films because that allows them to treat the whole of Spanish-speaking Latin America as a single market – thus saving them time, work and, above all, money – instead of carrying out customized audio-visual translations (not only dubbing, but also subtitling) for different Latin-American countries. Thus, ‘neutral Spanish’ is </w:t>
+      </w:r>
+      <w:proofErr w:type="spellStart"/>
+      <w:r>
+        <w:t>favoured</w:t>
+      </w:r>
+      <w:proofErr w:type="spellEnd"/>
+      <w:r>
+        <w:t xml:space="preserve"> as the language variety in a single dubbed version that supposedly caters for all Spanish-speaking Latin-American countries” (10)</w:t>
+      </w:r>
+    </w:p>
+    <w:p>
+      <w:pPr>
+        <w:ind w:left="720"/>
+        <w:rPr>
+          <w:lang w:val="es-ES"/>
+        </w:rPr>
+      </w:pPr>
+      <w:r>
+        <w:t>“</w:t>
+      </w:r>
+      <w:proofErr w:type="gramStart"/>
+      <w:r>
+        <w:t>in</w:t>
+      </w:r>
+      <w:proofErr w:type="gramEnd"/>
+      <w:r>
+        <w:t xml:space="preserve"> 1988, the Argentinian government issued a degree (the </w:t>
+      </w:r>
+      <w:proofErr w:type="spellStart"/>
+      <w:r>
+        <w:t>Decreto</w:t>
+      </w:r>
+      <w:proofErr w:type="spellEnd"/>
+      <w:r>
+        <w:t xml:space="preserve"> Nacional 1.091/1988) regulating the legal, fiscal, technical and linguistic aspects of the dubbing process for audio-visual productions, including TV series and feature films: ‘se </w:t>
+      </w:r>
+      <w:proofErr w:type="spellStart"/>
+      <w:r>
+        <w:t>entender</w:t>
+      </w:r>
+      <w:r>
+        <w:t>á</w:t>
+      </w:r>
+      <w:proofErr w:type="spellEnd"/>
+      <w:r>
+        <w:t xml:space="preserve"> </w:t>
+      </w:r>
+      <w:proofErr w:type="spellStart"/>
+      <w:r>
+        <w:t>por</w:t>
+      </w:r>
+      <w:proofErr w:type="spellEnd"/>
+      <w:r>
+        <w:t xml:space="preserve"> ‘</w:t>
+      </w:r>
+      <w:proofErr w:type="spellStart"/>
+      <w:r>
+        <w:t>idioma</w:t>
+      </w:r>
+      <w:proofErr w:type="spellEnd"/>
+      <w:r>
+        <w:t xml:space="preserve"> castellano </w:t>
+      </w:r>
+      <w:proofErr w:type="spellStart"/>
+      <w:r>
+        <w:t>neutro</w:t>
+      </w:r>
+      <w:proofErr w:type="spellEnd"/>
+      <w:r>
+        <w:t xml:space="preserve">’, al </w:t>
+      </w:r>
+      <w:proofErr w:type="spellStart"/>
+      <w:r>
+        <w:t>hablar</w:t>
+      </w:r>
+      <w:proofErr w:type="spellEnd"/>
+      <w:r>
+        <w:t xml:space="preserve"> puro, </w:t>
+      </w:r>
+      <w:proofErr w:type="spellStart"/>
+      <w:r>
+        <w:t>fo</w:t>
+      </w:r>
+      <w:r>
+        <w:t>nética</w:t>
+      </w:r>
+      <w:proofErr w:type="spellEnd"/>
+      <w:r>
+        <w:t xml:space="preserve">, </w:t>
+      </w:r>
+      <w:proofErr w:type="spellStart"/>
+      <w:r>
+        <w:t>semántica</w:t>
+      </w:r>
+      <w:proofErr w:type="spellEnd"/>
+      <w:r>
+        <w:t xml:space="preserve"> y </w:t>
+      </w:r>
+      <w:proofErr w:type="spellStart"/>
+      <w:r>
+        <w:t>sintácticamente</w:t>
+      </w:r>
+      <w:proofErr w:type="spellEnd"/>
+      <w:r>
+        <w:t xml:space="preserve">, </w:t>
+      </w:r>
+      <w:proofErr w:type="spellStart"/>
+      <w:r>
+        <w:t>conocido</w:t>
+      </w:r>
+      <w:proofErr w:type="spellEnd"/>
+      <w:r>
+        <w:t xml:space="preserve"> y </w:t>
+      </w:r>
+      <w:proofErr w:type="spellStart"/>
+      <w:r>
+        <w:t>aceptado</w:t>
+      </w:r>
+      <w:proofErr w:type="spellEnd"/>
+      <w:r>
+        <w:t xml:space="preserve"> </w:t>
+      </w:r>
+      <w:proofErr w:type="spellStart"/>
+      <w:r>
+        <w:t>por</w:t>
+      </w:r>
+      <w:proofErr w:type="spellEnd"/>
+      <w:r>
+        <w:t xml:space="preserve"> </w:t>
+      </w:r>
+      <w:proofErr w:type="spellStart"/>
+      <w:r>
+        <w:t>todo</w:t>
+      </w:r>
+      <w:proofErr w:type="spellEnd"/>
+      <w:r>
+        <w:t xml:space="preserve"> </w:t>
+      </w:r>
+      <w:proofErr w:type="spellStart"/>
+      <w:r>
+        <w:t>el</w:t>
+      </w:r>
+      <w:proofErr w:type="spellEnd"/>
+      <w:r>
+        <w:t xml:space="preserve"> </w:t>
+      </w:r>
+      <w:proofErr w:type="spellStart"/>
+      <w:r>
+        <w:t>público</w:t>
+      </w:r>
+      <w:proofErr w:type="spellEnd"/>
+      <w:r>
+        <w:t xml:space="preserve"> </w:t>
+      </w:r>
+      <w:proofErr w:type="spellStart"/>
+      <w:r>
+        <w:t>hispano</w:t>
+      </w:r>
+      <w:proofErr w:type="spellEnd"/>
+      <w:r>
+        <w:t xml:space="preserve"> </w:t>
+      </w:r>
+      <w:proofErr w:type="spellStart"/>
+      <w:r>
+        <w:t>parlante</w:t>
+      </w:r>
+      <w:proofErr w:type="spellEnd"/>
+      <w:r>
+        <w:t xml:space="preserve">, libre de </w:t>
+      </w:r>
+      <w:proofErr w:type="spellStart"/>
+      <w:r>
+        <w:t>modismos</w:t>
+      </w:r>
+      <w:proofErr w:type="spellEnd"/>
+      <w:r>
+        <w:t xml:space="preserve"> y </w:t>
+      </w:r>
+      <w:proofErr w:type="spellStart"/>
+      <w:r>
+        <w:t>expresiones</w:t>
+      </w:r>
+      <w:proofErr w:type="spellEnd"/>
+      <w:r>
+        <w:t xml:space="preserve"> </w:t>
+      </w:r>
+      <w:proofErr w:type="spellStart"/>
+      <w:r>
+        <w:t>idiomáticas</w:t>
+      </w:r>
+      <w:proofErr w:type="spellEnd"/>
+      <w:r>
+        <w:t xml:space="preserve"> regionals de </w:t>
+      </w:r>
+      <w:proofErr w:type="spellStart"/>
+      <w:r>
+        <w:t>sectores</w:t>
+      </w:r>
+      <w:proofErr w:type="spellEnd"/>
+      <w:r>
+        <w:t xml:space="preserve">. </w:t>
+      </w:r>
+      <w:r>
+        <w:rPr>
+          <w:lang w:val="es-ES"/>
+        </w:rPr>
+        <w:t xml:space="preserve">Su utilización no deberá desnaturalizar las obras, </w:t>
+      </w:r>
+      <w:r>
+        <w:rPr>
+          <w:lang w:val="es-ES"/>
+        </w:rPr>
+        <w:t>particularmente en lo</w:t>
+      </w:r>
+      <w:r>
+        <w:rPr>
+          <w:lang w:val="es-ES"/>
+        </w:rPr>
+        <w:t xml:space="preserve"> que se refiere a la composición de personajes que requieran de lenguaje típico” (12-13)</w:t>
+      </w:r>
+    </w:p>
+    <w:p>
+      <w:pPr>
+        <w:rPr>
+          <w:lang w:val="es-ES"/>
+        </w:rPr>
+      </w:pPr>
+      <w:r>
+        <w:rPr>
+          <w:lang w:val="es-ES"/>
+        </w:rPr>
+        <w:t xml:space="preserve"> </w:t>
+      </w:r>
+      <w:proofErr w:type="spellStart"/>
+      <w:r>
+        <w:rPr>
+          <w:lang w:val="es-ES"/>
+        </w:rPr>
+        <w:t>Localization</w:t>
+      </w:r>
+      <w:proofErr w:type="spellEnd"/>
+      <w:r>
+        <w:rPr>
+          <w:lang w:val="es-ES"/>
+        </w:rPr>
+        <w:t xml:space="preserve">: </w:t>
+      </w:r>
+    </w:p>
+    <w:p>
+      <w:pPr>
+        <w:ind w:left="720"/>
+      </w:pPr>
+      <w:r>
+        <w:t>“In 1991, Disney started a n</w:t>
+      </w:r>
+      <w:r>
+        <w:t xml:space="preserve">ew business and language strategy, producing two Spanish versions (one for Spain in European Peninsular Spanish, the other in ‘neutral Spanish’, made in Mexico) of </w:t>
+      </w:r>
+      <w:r>
+        <w:lastRenderedPageBreak/>
+        <w:t xml:space="preserve">the film </w:t>
+      </w:r>
+      <w:r>
+        <w:rPr>
+          <w:i/>
+          <w:iCs/>
+        </w:rPr>
+        <w:t>Beauty and the Beast</w:t>
+      </w:r>
+      <w:r>
+        <w:t xml:space="preserve"> (Gary Trousdale &amp; Kirk Wise, 1991) [</w:t>
+      </w:r>
+      <w:r>
+        <w:rPr>
+          <w:i/>
+          <w:iCs/>
+        </w:rPr>
+        <w:t xml:space="preserve">La </w:t>
+      </w:r>
+      <w:proofErr w:type="spellStart"/>
+      <w:r>
+        <w:rPr>
+          <w:i/>
+          <w:iCs/>
+        </w:rPr>
+        <w:t>bella</w:t>
+      </w:r>
+      <w:proofErr w:type="spellEnd"/>
+      <w:r>
+        <w:rPr>
+          <w:i/>
+          <w:iCs/>
+        </w:rPr>
+        <w:t xml:space="preserve"> y la </w:t>
+      </w:r>
+      <w:proofErr w:type="spellStart"/>
+      <w:r>
+        <w:rPr>
+          <w:i/>
+          <w:iCs/>
+        </w:rPr>
+        <w:t>bestia</w:t>
+      </w:r>
+      <w:proofErr w:type="spellEnd"/>
+      <w:r>
+        <w:rPr>
+          <w:i/>
+          <w:iCs/>
+        </w:rPr>
+        <w:t xml:space="preserve"> </w:t>
+      </w:r>
+      <w:r>
+        <w:t>(1991)]” (17-18)</w:t>
+      </w:r>
+    </w:p>
+    <w:p>
+      <w:pPr>
+        <w:ind w:left="720"/>
+      </w:pPr>
+      <w:r>
+        <w:t>“</w:t>
+      </w:r>
+      <w:r>
+        <w:rPr>
+          <w:i/>
+          <w:iCs/>
+        </w:rPr>
+        <w:t xml:space="preserve">The Incredibles </w:t>
+      </w:r>
+      <w:r>
+        <w:t>(Brad Bird, 2004) [</w:t>
+      </w:r>
+      <w:r>
+        <w:rPr>
+          <w:i/>
+          <w:iCs/>
+        </w:rPr>
+        <w:t xml:space="preserve">Los </w:t>
+      </w:r>
+      <w:proofErr w:type="spellStart"/>
+      <w:r>
+        <w:rPr>
+          <w:i/>
+          <w:iCs/>
+        </w:rPr>
+        <w:t>incre</w:t>
+      </w:r>
+      <w:r>
+        <w:rPr>
+          <w:i/>
+          <w:iCs/>
+        </w:rPr>
+        <w:t>íb</w:t>
+      </w:r>
+      <w:r>
+        <w:rPr>
+          <w:i/>
+          <w:iCs/>
+        </w:rPr>
+        <w:t>les</w:t>
+      </w:r>
+      <w:proofErr w:type="spellEnd"/>
+      <w:r>
+        <w:t xml:space="preserve"> (2004)] was dubbed into Mexican Spanish, Argentinian Spanish… and European Peninsular Spanish” (18)</w:t>
+      </w:r>
+    </w:p>
+    <w:p>
+      <w:pPr>
+        <w:ind w:left="720"/>
+      </w:pPr>
+      <w:r>
+        <w:t>“</w:t>
+      </w:r>
+      <w:r>
+        <w:rPr>
+          <w:i/>
+          <w:iCs/>
+        </w:rPr>
+        <w:t>Ratatouille</w:t>
+      </w:r>
+      <w:r>
+        <w:t xml:space="preserve"> (Brad Bird, 2007) and </w:t>
+      </w:r>
+      <w:r>
+        <w:rPr>
+          <w:i/>
+          <w:iCs/>
+        </w:rPr>
+        <w:t xml:space="preserve">Cars </w:t>
+      </w:r>
+      <w:r>
+        <w:t xml:space="preserve">(John Lasseter, 2006) were released in four different Spanish versions: European Peninsular Spanish, Mexican Spanish, Argentinian </w:t>
+      </w:r>
+      <w:proofErr w:type="gramStart"/>
+      <w:r>
+        <w:t>Spanish</w:t>
+      </w:r>
+      <w:proofErr w:type="gramEnd"/>
+      <w:r>
+        <w:t xml:space="preserve"> and Latin-American ‘neutral Spanish’” (18)</w:t>
+      </w:r>
+    </w:p>
+    <w:p>
+      <w:pPr>
+        <w:ind w:left="720"/>
+      </w:pPr>
+      <w:r>
+        <w:t>“</w:t>
+      </w:r>
+      <w:proofErr w:type="gramStart"/>
+      <w:r>
+        <w:t>the</w:t>
+      </w:r>
+      <w:proofErr w:type="gramEnd"/>
+      <w:r>
+        <w:t xml:space="preserve"> films </w:t>
+      </w:r>
+      <w:r>
+        <w:rPr>
+          <w:i/>
+          <w:iCs/>
+        </w:rPr>
+        <w:t xml:space="preserve">Wall-E </w:t>
+      </w:r>
+      <w:r>
+        <w:t xml:space="preserve">(Andrew Stanton, 2008) and </w:t>
+      </w:r>
+      <w:r>
+        <w:rPr>
+          <w:i/>
+          <w:iCs/>
+        </w:rPr>
+        <w:t>Up</w:t>
+      </w:r>
+      <w:r>
+        <w:t xml:space="preserve"> (Peter Docter, 2009), Disney/Pixar reverted to producing only two dubbed versions, one for Spain and another – made in Mexico in ‘neutral Spanish’ – for all Latin-American countries” (18)</w:t>
+      </w:r>
+    </w:p>
+    <w:p>
+      <w:r>
+        <w:t>Centers of AVT:</w:t>
+      </w:r>
+    </w:p>
+    <w:p>
+      <w:pPr>
+        <w:ind w:left="720"/>
+      </w:pPr>
+      <w:proofErr w:type="gramStart"/>
+      <w:r>
+        <w:t>In particular, AVT</w:t>
+      </w:r>
+      <w:proofErr w:type="gramEnd"/>
+      <w:r>
+        <w:t xml:space="preserve"> was first carried out in Puerto Rico and Mexico, later in Argentina and, to a lesser extent, Venezuela and Colombia” (1) </w:t>
+      </w:r>
+    </w:p>
+    <w:p>
+      <w:r>
+        <w:t>History of AVT:</w:t>
+      </w:r>
+    </w:p>
+    <w:p>
+      <w:pPr>
+        <w:ind w:left="720"/>
+      </w:pPr>
+      <w:r>
+        <w:t>“Sounds films would not fully spread among cinemas in Spain and Argentina until 1931” (4)</w:t>
+      </w:r>
+    </w:p>
+    <w:p/>
     <w:sectPr>
       <w:pgSz w:w="12240" w:h="15840"/>
       <w:pgMar w:top="1440" w:right="1440" w:bottom="1440" w:left="1440" w:header="720" w:footer="720" w:gutter="0"/>

</xml_diff>